<commit_message>
Proposta de Projeto - introdução e análise atualizadas (novas versões)
</commit_message>
<xml_diff>
--- a/Documentos/2. Proposta de Projeto/Introdução.docx
+++ b/Documentos/2. Proposta de Projeto/Introdução.docx
@@ -14,101 +14,212 @@
         </w:rPr>
         <w:t>Introdução</w:t>
       </w:r>
-    </w:p>
-    <w:p>
-      <w:r>
-        <w:t>É</w:t>
-      </w:r>
-      <w:r>
-        <w:t xml:space="preserve"> indiscutíve</w:t>
-      </w:r>
-      <w:r>
-        <w:t>l a quantidade de transtornos causados pela altura de reabastecer frigoríficos, armários e despensas. Por um lado, com elaboração da</w:t>
-      </w:r>
-      <w:r>
-        <w:t xml:space="preserve"> lista em si, que envolve uma </w:t>
+      <w:r>
+        <w:rPr>
+          <w:b/>
+        </w:rPr>
+        <w:t xml:space="preserve"> (</w:t>
+      </w:r>
+      <w:r>
+        <w:rPr>
+          <w:b/>
+        </w:rPr>
+        <w:t>Versão 2</w:t>
+      </w:r>
+      <w:r>
+        <w:rPr>
+          <w:b/>
+        </w:rPr>
+        <w:t>.0</w:t>
+      </w:r>
+      <w:r>
+        <w:rPr>
+          <w:b/>
+        </w:rPr>
+        <w:t>)</w:t>
+      </w:r>
+    </w:p>
+    <w:p>
+      <w:pPr>
+        <w:tabs>
+          <w:tab w:val="left" w:pos="3336"/>
+        </w:tabs>
+        <w:jc w:val="both"/>
+        <w:rPr>
+          <w:rFonts w:ascii="Calibri" w:hAnsi="Calibri" w:cs="Calibri"/>
+          <w:iCs/>
+          <w:color w:val="000000"/>
+          <w:shd w:val="clear" w:color="auto" w:fill="FFFFFF"/>
+        </w:rPr>
+      </w:pPr>
+      <w:r>
+        <w:rPr>
+          <w:rFonts w:ascii="Calibri" w:hAnsi="Calibri" w:cs="Calibri"/>
+          <w:iCs/>
+          <w:color w:val="000000"/>
+          <w:shd w:val="clear" w:color="auto" w:fill="FFFFFF"/>
+        </w:rPr>
+        <w:t xml:space="preserve">Com o boom da </w:t>
+      </w:r>
+      <w:proofErr w:type="spellStart"/>
+      <w:r>
+        <w:rPr>
+          <w:rFonts w:ascii="Calibri" w:hAnsi="Calibri" w:cs="Calibri"/>
+          <w:iCs/>
+          <w:color w:val="000000"/>
+          <w:shd w:val="clear" w:color="auto" w:fill="FFFFFF"/>
+        </w:rPr>
+        <w:t>IoT</w:t>
+      </w:r>
+      <w:proofErr w:type="spellEnd"/>
+      <w:r>
+        <w:rPr>
+          <w:rFonts w:ascii="Calibri" w:hAnsi="Calibri" w:cs="Calibri"/>
+          <w:iCs/>
+          <w:color w:val="000000"/>
+          <w:shd w:val="clear" w:color="auto" w:fill="FFFFFF"/>
+        </w:rPr>
+        <w:t xml:space="preserve"> nos dias de hoje, o homem ainda realiza tarefas no seu dia-a-dia que poderiam ser substituídas por recursos mais inteligentes. Libertando</w:t>
+      </w:r>
+      <w:r>
+        <w:rPr>
+          <w:rFonts w:ascii="Calibri" w:hAnsi="Calibri" w:cs="Calibri"/>
+          <w:iCs/>
+          <w:color w:val="000000"/>
+          <w:shd w:val="clear" w:color="auto" w:fill="FFFFFF"/>
+        </w:rPr>
+        <w:t>-o para outras a</w:t>
+      </w:r>
+      <w:r>
+        <w:rPr>
+          <w:rFonts w:ascii="Calibri" w:hAnsi="Calibri" w:cs="Calibri"/>
+          <w:iCs/>
+          <w:color w:val="000000"/>
+          <w:shd w:val="clear" w:color="auto" w:fill="FFFFFF"/>
+        </w:rPr>
+        <w:t>tividades como lazer. Assim, o nosso trabalho vai no sentido de dar repostas a "como evitar transtornos causados na altura de reabastecer a nossa despensa? controlo de stock de alimentos e outros produtos? artigos fora de prazo?". Se entendermos que a nossa casa funciona como uma empresa, onde existem pessoas que podem realizar as mesmas tarefas, e.g. ir às compras, tornar o sistema de controlo de stock mais eficiente nas nossas casas é como planear e montar uma infraestrutura de ligação, processamento e armazenamento na gestão de frotas numa transportadora.</w:t>
+      </w:r>
+    </w:p>
+    <w:p>
+      <w:pPr>
+        <w:tabs>
+          <w:tab w:val="left" w:pos="3336"/>
+        </w:tabs>
+        <w:jc w:val="both"/>
+      </w:pPr>
+      <w:r>
+        <w:t>De forma</w:t>
+      </w:r>
+      <w:r>
+        <w:t xml:space="preserve"> a</w:t>
+      </w:r>
+      <w:r>
+        <w:t xml:space="preserve"> responder às </w:t>
+      </w:r>
+      <w:r>
+        <w:t>perguntas</w:t>
+      </w:r>
+      <w:r>
+        <w:t xml:space="preserve"> levantadas anteriormente, pretendemos desenhar duas aplicações, </w:t>
+      </w:r>
+      <w:proofErr w:type="gramStart"/>
+      <w:r>
+        <w:t>uma móvel</w:t>
+      </w:r>
+      <w:proofErr w:type="gramEnd"/>
+      <w:r>
+        <w:t xml:space="preserve"> e uma web. </w:t>
+      </w:r>
+      <w:r>
+        <w:t>A</w:t>
+      </w:r>
+      <w:r>
+        <w:t xml:space="preserve">plicações </w:t>
+      </w:r>
+      <w:r>
+        <w:t xml:space="preserve">estas que </w:t>
+      </w:r>
+      <w:r>
+        <w:t>interagem</w:t>
+      </w:r>
+      <w:r>
+        <w:t xml:space="preserve"> diretamente</w:t>
+      </w:r>
+      <w:r>
+        <w:t xml:space="preserve"> com </w:t>
+      </w:r>
+      <w:r>
+        <w:t>uma Web API</w:t>
+      </w:r>
+      <w:r>
+        <w:t>, que está</w:t>
+      </w:r>
+      <w:r>
+        <w:t xml:space="preserve"> relaciona</w:t>
+      </w:r>
+      <w:r>
+        <w:t>da</w:t>
+      </w:r>
+      <w:r>
+        <w:t xml:space="preserve"> com uma Base de Dados</w:t>
+      </w:r>
+      <w:r>
+        <w:t>,</w:t>
+      </w:r>
+      <w:r>
+        <w:t xml:space="preserve"> através de uma Camada de Acesso a Dados (DAL) e de uma com </w:t>
+      </w:r>
+      <w:r>
+        <w:t xml:space="preserve">a </w:t>
+      </w:r>
+      <w:r>
+        <w:t>Lógica de Negócio (BLL). A recolha de dados, i.e., informação dos produtos existentes, é lida por um leitor d</w:t>
+      </w:r>
+      <w:r>
+        <w:t>e</w:t>
       </w:r>
       <w:bookmarkStart w:id="0" w:name="_GoBack"/>
       <w:bookmarkEnd w:id="0"/>
       <w:r>
-        <w:t xml:space="preserve">longa e exaustiva verificação do que se tem e do que escasseia, como também aquando no supermercado e estabelecimentos nos deparamos com o esquecimento da lista </w:t>
-      </w:r>
-      <w:r>
-        <w:t>de</w:t>
-      </w:r>
-      <w:r>
-        <w:t xml:space="preserve"> compras.  Por outro lado, qual não seria o ganho se tudo fosse gerido de forma automática e simples, evitar-se-iam produtos esquecidos e expirados no </w:t>
-      </w:r>
-      <w:r>
-        <w:t>fundo</w:t>
-      </w:r>
-      <w:r>
-        <w:t xml:space="preserve"> dos armários, ou a duplicação de produtos quando na verdade o que carecia era um outro tão indispensável. Uma aplicação capaz de tornar</w:t>
-      </w:r>
-      <w:r>
-        <w:t xml:space="preserve"> eficiente a gestão </w:t>
-      </w:r>
-      <w:r>
-        <w:t>dos</w:t>
-      </w:r>
-      <w:r>
-        <w:t xml:space="preserve"> produtos do quotidiano. A</w:t>
-      </w:r>
-      <w:r>
-        <w:t xml:space="preserve"> simplificação deste problema, </w:t>
-      </w:r>
-      <w:r>
-        <w:t>corresponderia</w:t>
-      </w:r>
-      <w:r>
         <w:t xml:space="preserve"> </w:t>
       </w:r>
-      <w:r>
-        <w:t>a um</w:t>
-      </w:r>
-      <w:r>
-        <w:t xml:space="preserve"> ganho de compras</w:t>
-      </w:r>
-      <w:r>
-        <w:t xml:space="preserve"> e</w:t>
-      </w:r>
-      <w:r>
-        <w:t xml:space="preserve"> tempo, constrangimentos evitados e prateleiras abastecidas com o que é realmente necessário</w:t>
-      </w:r>
-      <w:r>
-        <w:t>,</w:t>
-      </w:r>
-      <w:r>
-        <w:t xml:space="preserve"> sem gerar desperdícios. </w:t>
-      </w:r>
-    </w:p>
-    <w:p>
+      <w:proofErr w:type="spellStart"/>
+      <w:r>
+        <w:t>tags</w:t>
+      </w:r>
+      <w:proofErr w:type="spellEnd"/>
       <w:r>
         <w:t xml:space="preserve"> </w:t>
       </w:r>
       <w:r>
-        <w:t xml:space="preserve">Com </w:t>
-      </w:r>
-      <w:r>
-        <w:t>a tendência crescente</w:t>
-      </w:r>
-      <w:r>
-        <w:t xml:space="preserve"> do mundo na automação e inteligência, consegue-se simplificar a gestão dos produtos armazenados em casa, tudo à distância de um clique no smartphone ou tablet não menosprezando </w:t>
-      </w:r>
-      <w:r>
-        <w:t xml:space="preserve">a </w:t>
-      </w:r>
-      <w:r>
-        <w:t>web, com o uso de uma aplicação.</w:t>
-      </w:r>
-      <w:r>
-        <w:t xml:space="preserve"> Este projeto visa a interação entre uma aplicação móvel e outra web com dispositivos inteligentes, que enviam dados em tempo real. As informações dos produtos a armazenar</w:t>
-      </w:r>
-      <w:r>
-        <w:t xml:space="preserve"> em casa</w:t>
-      </w:r>
-      <w:r>
-        <w:t xml:space="preserve">, são lidas por um leitor de </w:t>
+        <w:t>(</w:t>
+      </w:r>
+      <w:r>
+        <w:t xml:space="preserve">NFC </w:t>
+      </w:r>
+      <w:r>
+        <w:t xml:space="preserve">ou RFID) </w:t>
+      </w:r>
+      <w:r>
+        <w:t xml:space="preserve">e </w:t>
+      </w:r>
+      <w:r>
+        <w:t>transmitida</w:t>
+      </w:r>
+      <w:r>
+        <w:t xml:space="preserve"> para a Web API, para ser armazenada</w:t>
+      </w:r>
+      <w:r>
+        <w:t>. Os locais de armazenamento de</w:t>
+      </w:r>
+      <w:r>
+        <w:t xml:space="preserve"> produtos devem dispor de dispositivos de </w:t>
+      </w:r>
+      <w:r>
+        <w:t>hardware, equipados</w:t>
+      </w:r>
+      <w:r>
+        <w:t xml:space="preserve"> com scanners capazes de ler os dois tipos de </w:t>
       </w:r>
       <w:proofErr w:type="spellStart"/>
       <w:r>
@@ -116,6 +227,287 @@
       </w:r>
       <w:proofErr w:type="spellEnd"/>
       <w:r>
+        <w:t xml:space="preserve"> e sensores de movimento. A adoção destas peças </w:t>
+      </w:r>
+      <w:r>
+        <w:t>é a chave n</w:t>
+      </w:r>
+      <w:r>
+        <w:t>a monitorização dos</w:t>
+      </w:r>
+      <w:r>
+        <w:t xml:space="preserve"> stocks, é de realçar a dependência do projeto nelas para a distinção do tipo de movimento, de entrada ou saída.</w:t>
+      </w:r>
+    </w:p>
+    <w:p>
+      <w:pPr>
+        <w:tabs>
+          <w:tab w:val="left" w:pos="3336"/>
+        </w:tabs>
+        <w:jc w:val="both"/>
+      </w:pPr>
+      <w:r>
+        <w:t>No âmbito do nosso projeto ass</w:t>
+      </w:r>
+      <w:r>
+        <w:t>umimos a existência de dois estados para os produtos</w:t>
+      </w:r>
+      <w:r>
+        <w:t>, avulsos e</w:t>
+      </w:r>
+      <w:r>
+        <w:t xml:space="preserve"> embalados.</w:t>
+      </w:r>
+      <w:r>
+        <w:t xml:space="preserve"> </w:t>
+      </w:r>
+      <w:r>
+        <w:t xml:space="preserve">Os primeiros são conservados em </w:t>
+      </w:r>
+      <w:r>
+        <w:t>sistemas de arrumação</w:t>
+      </w:r>
+      <w:r>
+        <w:t xml:space="preserve"> </w:t>
+      </w:r>
+      <w:r>
+        <w:t>(caixas, sacos, etc.)</w:t>
+      </w:r>
+      <w:r>
+        <w:t>, que contém</w:t>
+      </w:r>
+      <w:r>
+        <w:t xml:space="preserve"> </w:t>
+      </w:r>
+      <w:proofErr w:type="spellStart"/>
+      <w:proofErr w:type="gramStart"/>
+      <w:r>
+        <w:t>tags</w:t>
+      </w:r>
+      <w:proofErr w:type="spellEnd"/>
+      <w:r>
+        <w:t xml:space="preserve">  NFC</w:t>
+      </w:r>
+      <w:proofErr w:type="gramEnd"/>
+      <w:r>
+        <w:t xml:space="preserve"> programáveis por smartphones</w:t>
+      </w:r>
+      <w:r>
+        <w:t>. O</w:t>
+      </w:r>
+      <w:r>
+        <w:t xml:space="preserve">s detalhes </w:t>
+      </w:r>
+      <w:r>
+        <w:t>dos produtos</w:t>
+      </w:r>
+      <w:r>
+        <w:t xml:space="preserve"> </w:t>
+      </w:r>
+      <w:r>
+        <w:t xml:space="preserve">são </w:t>
+      </w:r>
+      <w:r>
+        <w:t xml:space="preserve">especificados pelo utilizador e </w:t>
+      </w:r>
+      <w:r>
+        <w:t xml:space="preserve">carregados para a </w:t>
+      </w:r>
+      <w:proofErr w:type="spellStart"/>
+      <w:r>
+        <w:t>tag</w:t>
+      </w:r>
+      <w:proofErr w:type="spellEnd"/>
+      <w:r>
+        <w:t>.  Enquanto que para os</w:t>
+      </w:r>
+      <w:r>
+        <w:t xml:space="preserve"> produtos embalados</w:t>
+      </w:r>
+      <w:r>
+        <w:t xml:space="preserve">, admitimos que os produtores utilizam </w:t>
+      </w:r>
+      <w:proofErr w:type="spellStart"/>
+      <w:r>
+        <w:t>tags</w:t>
+      </w:r>
+      <w:proofErr w:type="spellEnd"/>
+      <w:r>
+        <w:t xml:space="preserve">, NFC ou RFID, para guardar </w:t>
+      </w:r>
+      <w:r>
+        <w:t>os rótulos</w:t>
+      </w:r>
+      <w:r>
+        <w:t xml:space="preserve"> em formato standard (CSV).</w:t>
+      </w:r>
+    </w:p>
+    <w:p>
+      <w:pPr>
+        <w:tabs>
+          <w:tab w:val="left" w:pos="3336"/>
+        </w:tabs>
+        <w:jc w:val="both"/>
+      </w:pPr>
+    </w:p>
+    <w:p>
+      <w:pPr>
+        <w:tabs>
+          <w:tab w:val="left" w:pos="3336"/>
+        </w:tabs>
+        <w:jc w:val="both"/>
+      </w:pPr>
+    </w:p>
+    <w:p>
+      <w:pPr>
+        <w:tabs>
+          <w:tab w:val="left" w:pos="3336"/>
+        </w:tabs>
+        <w:jc w:val="both"/>
+      </w:pPr>
+    </w:p>
+    <w:p>
+      <w:pPr>
+        <w:tabs>
+          <w:tab w:val="left" w:pos="3336"/>
+        </w:tabs>
+        <w:jc w:val="both"/>
+      </w:pPr>
+    </w:p>
+    <w:p>
+      <w:pPr>
+        <w:tabs>
+          <w:tab w:val="left" w:pos="3336"/>
+        </w:tabs>
+        <w:jc w:val="both"/>
+      </w:pPr>
+    </w:p>
+    <w:p>
+      <w:pPr>
+        <w:tabs>
+          <w:tab w:val="left" w:pos="3336"/>
+        </w:tabs>
+        <w:jc w:val="both"/>
+      </w:pPr>
+    </w:p>
+    <w:p>
+      <w:pPr>
+        <w:tabs>
+          <w:tab w:val="left" w:pos="3336"/>
+        </w:tabs>
+        <w:jc w:val="both"/>
+      </w:pPr>
+    </w:p>
+    <w:p>
+      <w:pPr>
+        <w:tabs>
+          <w:tab w:val="left" w:pos="3336"/>
+        </w:tabs>
+        <w:jc w:val="both"/>
+      </w:pPr>
+    </w:p>
+    <w:p>
+      <w:pPr>
+        <w:tabs>
+          <w:tab w:val="left" w:pos="3336"/>
+        </w:tabs>
+        <w:jc w:val="both"/>
+      </w:pPr>
+    </w:p>
+    <w:p>
+      <w:pPr>
+        <w:tabs>
+          <w:tab w:val="left" w:pos="3336"/>
+        </w:tabs>
+        <w:jc w:val="both"/>
+      </w:pPr>
+    </w:p>
+    <w:p>
+      <w:pPr>
+        <w:tabs>
+          <w:tab w:val="left" w:pos="3336"/>
+        </w:tabs>
+        <w:jc w:val="both"/>
+      </w:pPr>
+    </w:p>
+    <w:p>
+      <w:pPr>
+        <w:tabs>
+          <w:tab w:val="left" w:pos="3336"/>
+        </w:tabs>
+        <w:jc w:val="both"/>
+      </w:pPr>
+    </w:p>
+    <w:p>
+      <w:pPr>
+        <w:tabs>
+          <w:tab w:val="left" w:pos="3336"/>
+        </w:tabs>
+        <w:jc w:val="both"/>
+      </w:pPr>
+    </w:p>
+    <w:p>
+      <w:pPr>
+        <w:rPr>
+          <w:b/>
+        </w:rPr>
+      </w:pPr>
+      <w:r>
+        <w:rPr>
+          <w:b/>
+        </w:rPr>
+        <w:t>Introdução</w:t>
+      </w:r>
+      <w:r>
+        <w:rPr>
+          <w:b/>
+        </w:rPr>
+        <w:t xml:space="preserve"> (Versão 1)</w:t>
+      </w:r>
+    </w:p>
+    <w:p>
+      <w:pPr>
+        <w:tabs>
+          <w:tab w:val="left" w:pos="3336"/>
+        </w:tabs>
+        <w:jc w:val="both"/>
+      </w:pPr>
+    </w:p>
+    <w:p>
+      <w:pPr>
+        <w:tabs>
+          <w:tab w:val="left" w:pos="3336"/>
+        </w:tabs>
+        <w:jc w:val="both"/>
+      </w:pPr>
+      <w:r>
+        <w:t>É indiscutível a quantidade de transtornos causados pela altura de reabastecer frigoríficos, armários e despensas. Por um lado, com elaboração da lista em si, que envolve uma longa e exaustiva verificação do que se tem e do que escasseia, como também aquando no supermercado e estabelecimentos nos deparamos com o esquecimento da lista de compras. Qual não seria o ganho se tudo fosse gerido de forma automática e simples? Dessa forma evitar-se-iam produtos esquecidos e/ou expirados no fundo dos armários, ou a duplicação de produtos quando na verdade o que carecia era um outro tão indispensável. Uma aplicação capaz de tornar eficiente a gestão dos produtos do quotidiano. A simplificação deste problema, corresponderia num ganho de tempo, constrangimentos evitados e prateleiras abastecidas com o que é realmente necessário, sem gerar desperdícios.</w:t>
+      </w:r>
+    </w:p>
+    <w:p>
+      <w:pPr>
+        <w:tabs>
+          <w:tab w:val="left" w:pos="3336"/>
+        </w:tabs>
+        <w:jc w:val="both"/>
+      </w:pPr>
+    </w:p>
+    <w:p>
+      <w:pPr>
+        <w:tabs>
+          <w:tab w:val="left" w:pos="3336"/>
+        </w:tabs>
+        <w:jc w:val="both"/>
+      </w:pPr>
+      <w:r>
+        <w:t xml:space="preserve">Com a tendência crescente do mundo na automação e inteligência, consegue-se simplificar a gestão dos produtos armazenados em casa, tudo à distância de um clique no smartphone ou tablet, não menosprezando a web, com o uso de uma aplicação. Este projeto visa a interação entre uma aplicação móvel e outra web com dispositivos inteligentes, que enviam dados em tempo real. As informações dos produtos a armazenar em casa, são lidas por um leitor de </w:t>
+      </w:r>
+      <w:proofErr w:type="spellStart"/>
+      <w:r>
+        <w:t>tags</w:t>
+      </w:r>
+      <w:proofErr w:type="spellEnd"/>
+      <w:r>
         <w:t xml:space="preserve"> NFC, </w:t>
       </w:r>
       <w:proofErr w:type="spellStart"/>
@@ -124,19 +516,7 @@
       </w:r>
       <w:proofErr w:type="spellEnd"/>
       <w:r>
-        <w:t xml:space="preserve"> estas programadas e aplicadas em sistemas de arrumação (caixas, sacos, etc.) </w:t>
-      </w:r>
-      <w:r>
-        <w:t>para</w:t>
-      </w:r>
-      <w:r>
-        <w:t xml:space="preserve"> produtos avulsos ou assumindo a uniformidade internacional de rótulos</w:t>
-      </w:r>
-      <w:r>
-        <w:t>,</w:t>
-      </w:r>
-      <w:r>
-        <w:t xml:space="preserve"> armazenados em </w:t>
+        <w:t xml:space="preserve"> estas programadas e aplicadas em sistemas de arrumação (caixas, sacos, etc.) para produtos avulsos ou assumindo a uniformidade internacional de rótulos, armazenados em </w:t>
       </w:r>
       <w:proofErr w:type="spellStart"/>
       <w:r>
@@ -144,40 +524,56 @@
       </w:r>
       <w:proofErr w:type="spellEnd"/>
       <w:r>
-        <w:t xml:space="preserve"> NFC</w:t>
-      </w:r>
-      <w:r>
-        <w:t>,</w:t>
-      </w:r>
-      <w:r>
-        <w:t xml:space="preserve"> num futuro próximo. </w:t>
-      </w:r>
-    </w:p>
-    <w:p>
-      <w:r>
-        <w:t xml:space="preserve">De forma geral, as funcionalidades </w:t>
-      </w:r>
-      <w:r>
-        <w:t>básicas</w:t>
-      </w:r>
-      <w:r>
-        <w:t xml:space="preserve"> existentes serão</w:t>
-      </w:r>
-      <w:r>
-        <w:t xml:space="preserve"> rastrear as quantidade e validades dos produtos existentes, especificar limites mínimos de artigos indispensáveis, alertas de validades perto do fim da data, gerar a derradeira lista mensal ou semanal consoante a vontade do utilizador</w:t>
-      </w:r>
-      <w:r>
-        <w:t xml:space="preserve"> e </w:t>
-      </w:r>
-      <w:r>
-        <w:t>a possibilidade dos utilizadores da mesma casa partilharem listas entre si.</w:t>
-      </w:r>
-    </w:p>
-    <w:p>
-      <w:pPr>
-        <w:tabs>
-          <w:tab w:val="left" w:pos="3336"/>
-        </w:tabs>
+        <w:t xml:space="preserve"> NFC, num futuro próximo.</w:t>
+      </w:r>
+    </w:p>
+    <w:p>
+      <w:pPr>
+        <w:tabs>
+          <w:tab w:val="left" w:pos="3336"/>
+        </w:tabs>
+        <w:jc w:val="both"/>
+      </w:pPr>
+    </w:p>
+    <w:p>
+      <w:pPr>
+        <w:tabs>
+          <w:tab w:val="left" w:pos="3336"/>
+        </w:tabs>
+        <w:jc w:val="both"/>
+      </w:pPr>
+      <w:r>
+        <w:t>De forma geral, as funcionalidades básicas existentes serão rastrear as quantidades e validades dos produtos existentes, especificar limites mínimos de artigos indispensáveis, alertas de validades perto do fim da data, gerar a derradeira lista mensal ou semanal consoante a vontade do utilizador e a possibilidade dos utilizadores da mesma casa partilharem listas entre si.</w:t>
+      </w:r>
+    </w:p>
+    <w:p>
+      <w:pPr>
+        <w:tabs>
+          <w:tab w:val="left" w:pos="3336"/>
+        </w:tabs>
+        <w:jc w:val="both"/>
+        <w:rPr>
+          <w:strike/>
+        </w:rPr>
+      </w:pPr>
+    </w:p>
+    <w:p>
+      <w:pPr>
+        <w:tabs>
+          <w:tab w:val="left" w:pos="3336"/>
+        </w:tabs>
+        <w:jc w:val="both"/>
+        <w:rPr>
+          <w:strike/>
+        </w:rPr>
+      </w:pPr>
+    </w:p>
+    <w:p>
+      <w:pPr>
+        <w:tabs>
+          <w:tab w:val="left" w:pos="3336"/>
+        </w:tabs>
+        <w:jc w:val="both"/>
       </w:pPr>
     </w:p>
     <w:sectPr>

</xml_diff>